<commit_message>
Included more graphs on first page of summary document
</commit_message>
<xml_diff>
--- a/EF_Tasks/WM_Boxes/WM Boxes Summary.docx
+++ b/EF_Tasks/WM_Boxes/WM Boxes Summary.docx
@@ -126,6 +126,109 @@
     </w:p>
     <w:p>
       <w:pPr>
+        <w:pStyle w:val="BodyText"/>
+      </w:pPr>
+      <w:r>
+        <w:rPr>
+          <w:noProof/>
+        </w:rPr>
+        <w:drawing>
+          <wp:inline distT="0" distB="0" distL="0" distR="0" wp14:anchorId="6FD890D0" wp14:editId="62386B81">
+            <wp:extent cx="2613660" cy="2286000"/>
+            <wp:effectExtent l="0" t="0" r="0" b="0"/>
+            <wp:docPr id="45" name="Picture"/>
+            <wp:cNvGraphicFramePr/>
+            <a:graphic xmlns:a="http://schemas.openxmlformats.org/drawingml/2006/main">
+              <a:graphicData uri="http://schemas.openxmlformats.org/drawingml/2006/picture">
+                <pic:pic xmlns:pic="http://schemas.openxmlformats.org/drawingml/2006/picture">
+                  <pic:nvPicPr>
+                    <pic:cNvPr id="0" name="Picture" descr="WM-Boxes-analysis_files/figure-docx/unnamed-chunk-31-1.png"/>
+                    <pic:cNvPicPr>
+                      <a:picLocks noChangeAspect="1" noChangeArrowheads="1"/>
+                    </pic:cNvPicPr>
+                  </pic:nvPicPr>
+                  <pic:blipFill>
+                    <a:blip r:embed="rId7"/>
+                    <a:stretch>
+                      <a:fillRect/>
+                    </a:stretch>
+                  </pic:blipFill>
+                  <pic:spPr bwMode="auto">
+                    <a:xfrm>
+                      <a:off x="0" y="0"/>
+                      <a:ext cx="2613946" cy="2286250"/>
+                    </a:xfrm>
+                    <a:prstGeom prst="rect">
+                      <a:avLst/>
+                    </a:prstGeom>
+                    <a:noFill/>
+                    <a:ln w="9525">
+                      <a:noFill/>
+                      <a:headEnd/>
+                      <a:tailEnd/>
+                    </a:ln>
+                  </pic:spPr>
+                </pic:pic>
+              </a:graphicData>
+            </a:graphic>
+          </wp:inline>
+        </w:drawing>
+      </w:r>
+      <w:r>
+        <w:rPr>
+          <w:noProof/>
+        </w:rPr>
+        <w:t xml:space="preserve">        </w:t>
+      </w:r>
+      <w:r>
+        <w:rPr>
+          <w:noProof/>
+        </w:rPr>
+        <w:drawing>
+          <wp:inline distT="0" distB="0" distL="0" distR="0" wp14:anchorId="682B1A6C" wp14:editId="71E82A0C">
+            <wp:extent cx="2518410" cy="2293620"/>
+            <wp:effectExtent l="0" t="0" r="0" b="0"/>
+            <wp:docPr id="27" name="Picture"/>
+            <wp:cNvGraphicFramePr/>
+            <a:graphic xmlns:a="http://schemas.openxmlformats.org/drawingml/2006/main">
+              <a:graphicData uri="http://schemas.openxmlformats.org/drawingml/2006/picture">
+                <pic:pic xmlns:pic="http://schemas.openxmlformats.org/drawingml/2006/picture">
+                  <pic:nvPicPr>
+                    <pic:cNvPr id="0" name="Picture" descr="WM-Boxes-analysis_files/figure-docx/unnamed-chunk-32-1.png"/>
+                    <pic:cNvPicPr>
+                      <a:picLocks noChangeAspect="1" noChangeArrowheads="1"/>
+                    </pic:cNvPicPr>
+                  </pic:nvPicPr>
+                  <pic:blipFill>
+                    <a:blip r:embed="rId8"/>
+                    <a:stretch>
+                      <a:fillRect/>
+                    </a:stretch>
+                  </pic:blipFill>
+                  <pic:spPr bwMode="auto">
+                    <a:xfrm>
+                      <a:off x="0" y="0"/>
+                      <a:ext cx="2518692" cy="2293877"/>
+                    </a:xfrm>
+                    <a:prstGeom prst="rect">
+                      <a:avLst/>
+                    </a:prstGeom>
+                    <a:noFill/>
+                    <a:ln w="9525">
+                      <a:noFill/>
+                      <a:headEnd/>
+                      <a:tailEnd/>
+                    </a:ln>
+                  </pic:spPr>
+                </pic:pic>
+              </a:graphicData>
+            </a:graphic>
+          </wp:inline>
+        </w:drawing>
+      </w:r>
+    </w:p>
+    <w:p>
+      <w:pPr>
         <w:pStyle w:val="Date"/>
         <w:jc w:val="left"/>
         <w:rPr>
@@ -136,6 +239,7 @@
         <w:rPr>
           <w:noProof/>
         </w:rPr>
+        <w:lastRenderedPageBreak/>
         <w:drawing>
           <wp:inline distT="0" distB="0" distL="0" distR="0" wp14:anchorId="42ABA519" wp14:editId="24AB64B1">
             <wp:extent cx="2392680" cy="2084070"/>
@@ -152,7 +256,7 @@
                     </pic:cNvPicPr>
                   </pic:nvPicPr>
                   <pic:blipFill>
-                    <a:blip r:embed="rId7"/>
+                    <a:blip r:embed="rId9"/>
                     <a:stretch>
                       <a:fillRect/>
                     </a:stretch>
@@ -204,7 +308,7 @@
                     </pic:cNvPicPr>
                   </pic:nvPicPr>
                   <pic:blipFill>
-                    <a:blip r:embed="rId8"/>
+                    <a:blip r:embed="rId10"/>
                     <a:stretch>
                       <a:fillRect/>
                     </a:stretch>
@@ -264,7 +368,7 @@
                     </pic:cNvPicPr>
                   </pic:nvPicPr>
                   <pic:blipFill>
-                    <a:blip r:embed="rId9"/>
+                    <a:blip r:embed="rId11"/>
                     <a:stretch>
                       <a:fillRect/>
                     </a:stretch>
@@ -316,7 +420,7 @@
                     </pic:cNvPicPr>
                   </pic:nvPicPr>
                   <pic:blipFill>
-                    <a:blip r:embed="rId10"/>
+                    <a:blip r:embed="rId12"/>
                     <a:stretch>
                       <a:fillRect/>
                     </a:stretch>
@@ -370,13 +474,7 @@
       </w:pPr>
       <w:bookmarkStart w:id="0" w:name="dropouts"/>
       <w:r>
-        <w:t>D</w:t>
-      </w:r>
-      <w:r>
-        <w:t>ropo</w:t>
-      </w:r>
-      <w:r>
-        <w:t>uts</w:t>
+        <w:t>Dropouts</w:t>
       </w:r>
       <w:bookmarkEnd w:id="0"/>
     </w:p>
@@ -501,7 +599,7 @@
                     </pic:cNvPicPr>
                   </pic:nvPicPr>
                   <pic:blipFill>
-                    <a:blip r:embed="rId11"/>
+                    <a:blip r:embed="rId13"/>
                     <a:stretch>
                       <a:fillRect/>
                     </a:stretch>
@@ -571,7 +669,7 @@
                     </pic:cNvPicPr>
                   </pic:nvPicPr>
                   <pic:blipFill>
-                    <a:blip r:embed="rId12"/>
+                    <a:blip r:embed="rId14"/>
                     <a:stretch>
                       <a:fillRect/>
                     </a:stretch>
@@ -684,10 +782,7 @@
       </w:pPr>
       <w:bookmarkStart w:id="9" w:name="testing-locationa-and-age"/>
       <w:r>
-        <w:t>Testing location</w:t>
-      </w:r>
-      <w:r>
-        <w:t xml:space="preserve"> and age</w:t>
+        <w:t>Testing location and age</w:t>
       </w:r>
       <w:bookmarkEnd w:id="9"/>
     </w:p>
@@ -868,10 +963,7 @@
         <w:t>4y (n = 72): 41 (75%)</w:t>
       </w:r>
       <w:r>
-        <w:t xml:space="preserve"> had both trials correct, 23 (24%) had 1 trial correct, 1 child </w:t>
-      </w:r>
-      <w:r>
-        <w:t>had no trial correct</w:t>
+        <w:t xml:space="preserve"> had both trials correct, 23 (24%) had 1 trial correct, 1 child had no trial correct</w:t>
       </w:r>
     </w:p>
     <w:p>
@@ -940,14 +1032,7 @@
           <w:b/>
           <w:bCs/>
         </w:rPr>
-        <w:t>old (n = 74): 57 (77%</w:t>
-      </w:r>
-      <w:r>
-        <w:rPr>
-          <w:b/>
-          <w:bCs/>
-        </w:rPr>
-        <w:t>)</w:t>
+        <w:t>old (n = 74): 57 (77%)</w:t>
       </w:r>
       <w:r>
         <w:t xml:space="preserve"> had both trials correct, 16 (22%) had 1 trial correct, 1 child had no trial correct</w:t>
@@ -1003,7 +1088,7 @@
                     </pic:cNvPicPr>
                   </pic:nvPicPr>
                   <pic:blipFill>
-                    <a:blip r:embed="rId13"/>
+                    <a:blip r:embed="rId15"/>
                     <a:stretch>
                       <a:fillRect/>
                     </a:stretch>
@@ -1035,10 +1120,7 @@
         <w:pStyle w:val="FirstParagraph"/>
       </w:pPr>
       <w:r>
-        <w:t>The mean number of correct searches in the test trials is 4.09 (SD = 1.44, range 1-8). 50% of the children have 4 searches or less correct. The DV is not normally distributed,</w:t>
-      </w:r>
-      <w:r>
-        <w:t xml:space="preserve"> W = 0.942, p &lt; .001.</w:t>
+        <w:t>The mean number of correct searches in the test trials is 4.09 (SD = 1.44, range 1-8). 50% of the children have 4 searches or less correct. The DV is not normally distributed, W = 0.942, p &lt; .001.</w:t>
       </w:r>
     </w:p>
     <w:p>
@@ -1066,7 +1148,7 @@
                     </pic:cNvPicPr>
                   </pic:nvPicPr>
                   <pic:blipFill>
-                    <a:blip r:embed="rId14"/>
+                    <a:blip r:embed="rId16"/>
                     <a:stretch>
                       <a:fillRect/>
                     </a:stretch>
@@ -1108,10 +1190,7 @@
         <w:pStyle w:val="BodyText"/>
       </w:pPr>
       <w:r>
-        <w:t>The probability of gettin</w:t>
-      </w:r>
-      <w:r>
-        <w:t>g a correct search on one platform by chance is 0.25. 0.25*8 = 2, so by chance, one should get 2 trials correct</w:t>
+        <w:t>The probability of getting a correct search on one platform by chance is 0.25. 0.25*8 = 2, so by chance, one should get 2 trials correct</w:t>
       </w:r>
     </w:p>
     <w:p>
@@ -1119,10 +1198,7 @@
         <w:pStyle w:val="FirstParagraph"/>
       </w:pPr>
       <w:r>
-        <w:t>Children’s mean number of correct searches (4.09, SD = 1.44, range 1-8) is significantly higher than what we would expect by chanc</w:t>
-      </w:r>
-      <w:r>
-        <w:t>e (2 trials correct), V = 7967, p &lt; .001.</w:t>
+        <w:t>Children’s mean number of correct searches (4.09, SD = 1.44, range 1-8) is significantly higher than what we would expect by chance (2 trials correct), V = 7967, p &lt; .001.</w:t>
       </w:r>
     </w:p>
     <w:p>
@@ -1161,10 +1237,7 @@
         </w:numPr>
       </w:pPr>
       <w:r>
-        <w:t>Old children (n = 74): M = 4.31 (SD =</w:t>
-      </w:r>
-      <w:r>
-        <w:t xml:space="preserve"> 1.33, range 1-7)</w:t>
+        <w:t>Old children (n = 74): M = 4.31 (SD = 1.33, range 1-7)</w:t>
       </w:r>
     </w:p>
     <w:p>
@@ -1191,7 +1264,7 @@
                     </pic:cNvPicPr>
                   </pic:nvPicPr>
                   <pic:blipFill>
-                    <a:blip r:embed="rId15"/>
+                    <a:blip r:embed="rId17"/>
                     <a:stretch>
                       <a:fillRect/>
                     </a:stretch>
@@ -1243,7 +1316,7 @@
                     </pic:cNvPicPr>
                   </pic:nvPicPr>
                   <pic:blipFill>
-                    <a:blip r:embed="rId16"/>
+                    <a:blip r:embed="rId18"/>
                     <a:stretch>
                       <a:fillRect/>
                     </a:stretch>
@@ -1280,10 +1353,7 @@
         <w:pStyle w:val="FirstParagraph"/>
       </w:pPr>
       <w:r>
-        <w:t>The variable “number of correct searches” is not normally distributed (old: W = 0.929, p &lt; .001; young: W = 0.935, p &lt; .001). Older children perform significantly better than younger children (one-tailed Wilcoxon rank sum</w:t>
-      </w:r>
-      <w:r>
-        <w:t xml:space="preserve"> test, W = 3272, p = .018).</w:t>
+        <w:t>The variable “number of correct searches” is not normally distributed (old: W = 0.929, p &lt; .001; young: W = 0.935, p &lt; .001). Older children perform significantly better than younger children (one-tailed Wilcoxon rank sum test, W = 3272, p = .018).</w:t>
       </w:r>
     </w:p>
     <w:p>
@@ -1307,10 +1377,7 @@
         <w:pStyle w:val="FirstParagraph"/>
       </w:pPr>
       <w:r>
-        <w:t>Performance of young children is significantly better than chance value (2), V = 1760, p &lt; .001. Performance of old children is significa</w:t>
-      </w:r>
-      <w:r>
-        <w:t>ntly better than chance value (2), V = 2270.5, p &lt; .001.</w:t>
+        <w:t>Performance of young children is significantly better than chance value (2), V = 1760, p &lt; .001. Performance of old children is significantly better than chance value (2), V = 2270.5, p &lt; .001.</w:t>
       </w:r>
     </w:p>
     <w:p>
@@ -1337,7 +1404,7 @@
                     </pic:cNvPicPr>
                   </pic:nvPicPr>
                   <pic:blipFill>
-                    <a:blip r:embed="rId17"/>
+                    <a:blip r:embed="rId19"/>
                     <a:stretch>
                       <a:fillRect/>
                     </a:stretch>
@@ -1425,13 +1492,7 @@
         <w:rPr>
           <w:lang w:val="fr-FR"/>
         </w:rPr>
-        <w:t>5y (n = 11): M = 4.64 (SD = 1.12, range</w:t>
-      </w:r>
-      <w:r>
-        <w:rPr>
-          <w:lang w:val="fr-FR"/>
-        </w:rPr>
-        <w:t xml:space="preserve"> 3-6)</w:t>
+        <w:t>5y (n = 11): M = 4.64 (SD = 1.12, range 3-6)</w:t>
       </w:r>
     </w:p>
     <w:p>
@@ -1470,7 +1531,7 @@
                     </pic:cNvPicPr>
                   </pic:nvPicPr>
                   <pic:blipFill>
-                    <a:blip r:embed="rId18"/>
+                    <a:blip r:embed="rId20"/>
                     <a:stretch>
                       <a:fillRect/>
                     </a:stretch>
@@ -1522,7 +1583,7 @@
                     </pic:cNvPicPr>
                   </pic:nvPicPr>
                   <pic:blipFill>
-                    <a:blip r:embed="rId19"/>
+                    <a:blip r:embed="rId21"/>
                     <a:stretch>
                       <a:fillRect/>
                     </a:stretch>
@@ -1559,13 +1620,7 @@
         <w:pStyle w:val="FirstParagraph"/>
       </w:pPr>
       <w:r>
-        <w:t xml:space="preserve">The variable “number of correct </w:t>
-      </w:r>
-      <w:r>
-        <w:t>searches” is not normally distributed (3y: W = 0.929, p &lt; .001; 4y: W = 0.946, p = .004). 4-year-olds (M = 4.25, SD = 1.41, range 1-8) perform significantly better than 3-year-olds (M = 3.78, SD = 1.46, range 1-7) (one-tailed Wilcoxon rank sum test, W = 18</w:t>
-      </w:r>
-      <w:r>
-        <w:t>76, p = .028).</w:t>
+        <w:t>The variable “number of correct searches” is not normally distributed (3y: W = 0.929, p &lt; .001; 4y: W = 0.946, p = .004). 4-year-olds (M = 4.25, SD = 1.41, range 1-8) perform significantly better than 3-year-olds (M = 3.78, SD = 1.46, range 1-7) (one-tailed Wilcoxon rank sum test, W = 1876, p = .028).</w:t>
       </w:r>
     </w:p>
     <w:p>
@@ -1589,10 +1644,7 @@
         <w:pStyle w:val="FirstParagraph"/>
       </w:pPr>
       <w:r>
-        <w:t>Performance of 3-year-olds is significantly better than chance value (2), V = 1217.5, p &lt; .001. Performance of 4-year-olds is significantly better than chance val</w:t>
-      </w:r>
-      <w:r>
-        <w:t>ue (2), V = 2136, p &lt; .001.</w:t>
+        <w:t>Performance of 3-year-olds is significantly better than chance value (2), V = 1217.5, p &lt; .001. Performance of 4-year-olds is significantly better than chance value (2), V = 2136, p &lt; .001.</w:t>
       </w:r>
     </w:p>
     <w:p>
@@ -1619,7 +1671,7 @@
                     </pic:cNvPicPr>
                   </pic:nvPicPr>
                   <pic:blipFill>
-                    <a:blip r:embed="rId20"/>
+                    <a:blip r:embed="rId22"/>
                     <a:stretch>
                       <a:fillRect/>
                     </a:stretch>
@@ -1685,7 +1737,7 @@
                     </pic:cNvPicPr>
                   </pic:nvPicPr>
                   <pic:blipFill>
-                    <a:blip r:embed="rId21"/>
+                    <a:blip r:embed="rId23"/>
                     <a:stretch>
                       <a:fillRect/>
                     </a:stretch>
@@ -1792,7 +1844,7 @@
                     </pic:cNvPicPr>
                   </pic:nvPicPr>
                   <pic:blipFill>
-                    <a:blip r:embed="rId22">
+                    <a:blip r:embed="rId24">
                       <a:extLst>
                         <a:ext uri="{28A0092B-C50C-407E-A947-70E740481C1C}">
                           <a14:useLocalDpi xmlns:a14="http://schemas.microsoft.com/office/drawing/2010/main" val="0"/>
@@ -1850,7 +1902,7 @@
                     </pic:cNvPicPr>
                   </pic:nvPicPr>
                   <pic:blipFill>
-                    <a:blip r:embed="rId23"/>
+                    <a:blip r:embed="rId25"/>
                     <a:stretch>
                       <a:fillRect/>
                     </a:stretch>
@@ -1887,10 +1939,7 @@
         <w:pStyle w:val="FirstParagraph"/>
       </w:pPr>
       <w:r>
-        <w:t xml:space="preserve">The variable “number of correct searches” is not normally distributed (Fife: W = </w:t>
-      </w:r>
-      <w:r>
-        <w:t>0.933, p &lt; .001; Edinburgh: W = 0.936, p = .003). Edinburgh children perform significantly better than Fife children (one-tailed Wilcoxon rank sum test, W = 3428, p = .001).</w:t>
+        <w:t>The variable “number of correct searches” is not normally distributed (Fife: W = 0.933, p &lt; .001; Edinburgh: W = 0.936, p = .003). Edinburgh children perform significantly better than Fife children (one-tailed Wilcoxon rank sum test, W = 3428, p = .001).</w:t>
       </w:r>
     </w:p>
     <w:p>
@@ -1940,7 +1989,7 @@
                     </pic:cNvPicPr>
                   </pic:nvPicPr>
                   <pic:blipFill>
-                    <a:blip r:embed="rId24"/>
+                    <a:blip r:embed="rId26"/>
                     <a:stretch>
                       <a:fillRect/>
                     </a:stretch>
@@ -2012,7 +2061,7 @@
                     </pic:cNvPicPr>
                   </pic:nvPicPr>
                   <pic:blipFill>
-                    <a:blip r:embed="rId25"/>
+                    <a:blip r:embed="rId7"/>
                     <a:stretch>
                       <a:fillRect/>
                     </a:stretch>
@@ -2089,7 +2138,7 @@
                     </pic:cNvPicPr>
                   </pic:nvPicPr>
                   <pic:blipFill>
-                    <a:blip r:embed="rId26"/>
+                    <a:blip r:embed="rId8"/>
                     <a:stretch>
                       <a:fillRect/>
                     </a:stretch>
@@ -2131,10 +2180,7 @@
         <w:pStyle w:val="FirstParagraph"/>
       </w:pPr>
       <w:r>
-        <w:t>The percentage of success if choosing completely randomly would be 0.25 (one would get 2 out of 8 trials right, which is 2/8 = 1/4 = 0.</w:t>
-      </w:r>
-      <w:r>
-        <w:t>25)</w:t>
+        <w:t>The percentage of success if choosing completely randomly would be 0.25 (one would get 2 out of 8 trials right, which is 2/8 = 1/4 = 0.25)</w:t>
       </w:r>
     </w:p>
     <w:p>
@@ -2165,10 +2211,7 @@
       </w:pPr>
       <w:bookmarkStart w:id="27" w:name="by-mediansplit-based-on-entire-sample-1"/>
       <w:r>
-        <w:t>By medians</w:t>
-      </w:r>
-      <w:r>
-        <w:t>plit (based on entire sample)</w:t>
+        <w:t>By mediansplit (based on entire sample)</w:t>
       </w:r>
       <w:bookmarkEnd w:id="27"/>
     </w:p>
@@ -2223,10 +2266,7 @@
         <w:t>M = 53.88</w:t>
       </w:r>
       <w:r>
-        <w:t xml:space="preserve"> </w:t>
-      </w:r>
-      <w:r>
-        <w:t>(SD = 16.67, range 12.5-87.5)</w:t>
+        <w:t xml:space="preserve"> (SD = 16.67, range 12.5-87.5)</w:t>
       </w:r>
     </w:p>
     <w:p>
@@ -2348,13 +2388,7 @@
         <w:rPr>
           <w:b/>
         </w:rPr>
-        <w:t>Older children perform significantly b</w:t>
-      </w:r>
-      <w:r>
-        <w:rPr>
-          <w:b/>
-        </w:rPr>
-        <w:t>etter</w:t>
+        <w:t>Older children perform significantly better</w:t>
       </w:r>
       <w:r>
         <w:t xml:space="preserve"> than younger children (one-tailed Wilcoxon rank sum test, W = 2204, p = .018).</w:t>
@@ -2380,10 +2414,7 @@
         <w:pStyle w:val="FirstParagraph"/>
       </w:pPr>
       <w:r>
-        <w:t>Performance of young children is significantly better than c</w:t>
-      </w:r>
-      <w:r>
-        <w:t>hance value (2), V = 1760, p &lt; .001. Performance of old children is significantly better than chance value (2), V = 2270.5, p &lt; .001.</w:t>
+        <w:t>Performance of young children is significantly better than chance value (2), V = 1760, p &lt; .001. Performance of old children is significantly better than chance value (2), V = 2270.5, p &lt; .001.</w:t>
       </w:r>
     </w:p>
     <w:p>
@@ -2411,7 +2442,7 @@
                     </pic:cNvPicPr>
                   </pic:nvPicPr>
                   <pic:blipFill>
-                    <a:blip r:embed="rId8"/>
+                    <a:blip r:embed="rId10"/>
                     <a:stretch>
                       <a:fillRect/>
                     </a:stretch>
@@ -2495,13 +2526,7 @@
         <w:rPr>
           <w:lang w:val="fr-FR"/>
         </w:rPr>
-        <w:t xml:space="preserve"> </w:t>
-      </w:r>
-      <w:r>
-        <w:rPr>
-          <w:lang w:val="fr-FR"/>
-        </w:rPr>
-        <w:t>(SD = 17.65, range 12.5-1)</w:t>
+        <w:t xml:space="preserve"> (SD = 17.65, range 12.5-1)</w:t>
       </w:r>
     </w:p>
     <w:p>
@@ -2647,10 +2672,7 @@
         <w:pStyle w:val="FirstParagraph"/>
       </w:pPr>
       <w:r>
-        <w:t>The variable “proportion of correct searches” is not normally distributed (3y: W = 0.929, p = .001; 4y: W = 0.946, p = .004). 4-year-olds (M = 53.12%, SD = 17.65, range 12.5-1) perform significantly be</w:t>
-      </w:r>
-      <w:r>
-        <w:t>tter than 3-year-olds (M = 47.26%, SD = 18.29, range 12.5-87.5) (one-tailed Wilcoxon rank sum test, W = 1876, p = .028).</w:t>
+        <w:t>The variable “proportion of correct searches” is not normally distributed (3y: W = 0.929, p = .001; 4y: W = 0.946, p = .004). 4-year-olds (M = 53.12%, SD = 17.65, range 12.5-1) perform significantly better than 3-year-olds (M = 47.26%, SD = 18.29, range 12.5-87.5) (one-tailed Wilcoxon rank sum test, W = 1876, p = .028).</w:t>
       </w:r>
     </w:p>
     <w:p>
@@ -2674,10 +2696,7 @@
         <w:pStyle w:val="FirstParagraph"/>
       </w:pPr>
       <w:r>
-        <w:t xml:space="preserve">Performance of 3-year-olds is significantly </w:t>
-      </w:r>
-      <w:r>
-        <w:t>better than chance value (0.25), V = 1217.5, p &lt; .001. Performance of 4-year-olds is significantly better than chance value (0.25), V = 2136, p &lt; .001.</w:t>
+        <w:t>Performance of 3-year-olds is significantly better than chance value (0.25), V = 1217.5, p &lt; .001. Performance of 4-year-olds is significantly better than chance value (0.25), V = 2136, p &lt; .001.</w:t>
       </w:r>
     </w:p>
     <w:p>
@@ -2704,7 +2723,7 @@
                     </pic:cNvPicPr>
                   </pic:nvPicPr>
                   <pic:blipFill>
-                    <a:blip r:embed="rId7"/>
+                    <a:blip r:embed="rId9"/>
                     <a:stretch>
                       <a:fillRect/>
                     </a:stretch>
@@ -2770,7 +2789,7 @@
                     </pic:cNvPicPr>
                   </pic:nvPicPr>
                   <pic:blipFill>
-                    <a:blip r:embed="rId10"/>
+                    <a:blip r:embed="rId12"/>
                     <a:stretch>
                       <a:fillRect/>
                     </a:stretch>
@@ -2833,10 +2852,7 @@
         </w:numPr>
       </w:pPr>
       <w:r>
-        <w:t>Edinburgh (n = 60): M = 56.67% (SD = 18.48,</w:t>
-      </w:r>
-      <w:r>
-        <w:t xml:space="preserve"> range 12.5-1)</w:t>
+        <w:t>Edinburgh (n = 60): M = 56.67% (SD = 18.48, range 12.5-1)</w:t>
       </w:r>
     </w:p>
     <w:p>
@@ -2947,10 +2963,7 @@
         <w:pStyle w:val="FirstParagraph"/>
       </w:pPr>
       <w:r>
-        <w:t>The variable “proportion of correct searches” is not normally distributed (Fife: W = 0.933, p &lt; .001; Edinburgh: W</w:t>
-      </w:r>
-      <w:r>
-        <w:t xml:space="preserve"> = 0.936, p = .003). Edinburgh children perform significantly better than Fife children (one-tailed Wilcoxon rank sum test, W = 3428, p = .001).</w:t>
+        <w:t>The variable “proportion of correct searches” is not normally distributed (Fife: W = 0.933, p &lt; .001; Edinburgh: W = 0.936, p = .003). Edinburgh children perform significantly better than Fife children (one-tailed Wilcoxon rank sum test, W = 3428, p = .001).</w:t>
       </w:r>
     </w:p>
     <w:p>
@@ -2973,10 +2986,7 @@
         <w:pStyle w:val="FirstParagraph"/>
       </w:pPr>
       <w:r>
-        <w:t>Performance of</w:t>
-      </w:r>
-      <w:r>
-        <w:t xml:space="preserve"> Fife children is significantly better than chance value (0.25), V = 2545, p &lt; .001. Performance of old children is significantly better than chance value (0.25), V = 1533.5, p &lt; .001.</w:t>
+        <w:t>Performance of Fife children is significantly better than chance value (0.25), V = 2545, p &lt; .001. Performance of old children is significantly better than chance value (0.25), V = 1533.5, p &lt; .001.</w:t>
       </w:r>
     </w:p>
     <w:p>
@@ -3003,7 +3013,7 @@
                     </pic:cNvPicPr>
                   </pic:nvPicPr>
                   <pic:blipFill>
-                    <a:blip r:embed="rId9"/>
+                    <a:blip r:embed="rId11"/>
                     <a:stretch>
                       <a:fillRect/>
                     </a:stretch>
@@ -3107,10 +3117,7 @@
         <w:pStyle w:val="FirstParagraph"/>
       </w:pPr>
       <w:r>
-        <w:t>In the test trials, on platform 1, the mean number of mistakes was 0.43 (SD = 0.25, range 0-1). The variable “mean number of mistakes on platform 1” was not normally distribu</w:t>
-      </w:r>
-      <w:r>
-        <w:t>ted, W = 0.905, p &lt; .001.</w:t>
+        <w:t>In the test trials, on platform 1, the mean number of mistakes was 0.43 (SD = 0.25, range 0-1). The variable “mean number of mistakes on platform 1” was not normally distributed, W = 0.905, p &lt; .001.</w:t>
       </w:r>
     </w:p>
     <w:p>
@@ -3153,14 +3160,7 @@
           <w:b/>
           <w:bCs/>
         </w:rPr>
-        <w:t>(0.43, S</w:t>
-      </w:r>
-      <w:r>
-        <w:rPr>
-          <w:b/>
-          <w:bCs/>
-        </w:rPr>
-        <w:t>D = 0.25, range 0-1)</w:t>
+        <w:t>(0.43, SD = 0.25, range 0-1)</w:t>
       </w:r>
       <w:r>
         <w:t xml:space="preserve"> is significantly </w:t>
@@ -3326,14 +3326,7 @@
           <w:b/>
           <w:bCs/>
         </w:rPr>
-        <w:t xml:space="preserve">Children’s mean number </w:t>
-      </w:r>
-      <w:r>
-        <w:rPr>
-          <w:b/>
-          <w:bCs/>
-        </w:rPr>
-        <w:t>of mistakes</w:t>
+        <w:t>Children’s mean number of mistakes</w:t>
       </w:r>
       <w:r>
         <w:t xml:space="preserve"> is significantly lower than what would be expected by chance (0.75 + 075 = 1.5), V = 34, p &lt; .001.</w:t>
@@ -3558,11 +3551,19 @@
         </w:rPr>
         <w:t xml:space="preserve"> </w:t>
       </w:r>
-      <w:r>
-        <w:rPr>
-          <w:rStyle w:val="NormalTok"/>
-        </w:rPr>
-        <w:t xml:space="preserve">z.age </w:t>
+      <w:proofErr w:type="spellStart"/>
+      <w:r>
+        <w:rPr>
+          <w:rStyle w:val="NormalTok"/>
+        </w:rPr>
+        <w:t>z.age</w:t>
+      </w:r>
+      <w:proofErr w:type="spellEnd"/>
+      <w:r>
+        <w:rPr>
+          <w:rStyle w:val="NormalTok"/>
+        </w:rPr>
+        <w:t xml:space="preserve"> </w:t>
       </w:r>
       <w:r>
         <w:rPr>
@@ -3644,10 +3645,7 @@
         </w:numPr>
       </w:pPr>
       <w:r>
-        <w:t>Normality</w:t>
-      </w:r>
-      <w:r>
-        <w:t xml:space="preserve"> of residuals</w:t>
+        <w:t>Normality of residuals</w:t>
       </w:r>
     </w:p>
     <w:p>
@@ -4373,13 +4371,7 @@
         <w:rPr>
           <w:rStyle w:val="VerbatimChar"/>
         </w:rPr>
-        <w:t>##  Pearson</w:t>
-      </w:r>
-      <w:r>
-        <w:rPr>
-          <w:rStyle w:val="VerbatimChar"/>
-        </w:rPr>
-        <w:t>'s product-moment correlation</w:t>
+        <w:t>##  Pearson's product-moment correlation</w:t>
       </w:r>
       <w:r>
         <w:br/>
@@ -4491,13 +4483,7 @@
         <w:rPr>
           <w:rStyle w:val="KeywordTok"/>
         </w:rPr>
-        <w:t>ma</w:t>
-      </w:r>
-      <w:r>
-        <w:rPr>
-          <w:rStyle w:val="KeywordTok"/>
-        </w:rPr>
-        <w:t>x</w:t>
+        <w:t>max</w:t>
       </w:r>
       <w:r>
         <w:rPr>
@@ -4918,13 +4904,7 @@
         <w:rPr>
           <w:rStyle w:val="VerbatimChar"/>
         </w:rPr>
-        <w:t>## z.</w:t>
-      </w:r>
-      <w:r>
-        <w:rPr>
-          <w:rStyle w:val="VerbatimChar"/>
-        </w:rPr>
-        <w:t>age:TestingLocationFife -0.00352 -0.01906  0.00712</w:t>
+        <w:t>## z.age:TestingLocationFife -0.00352 -0.01906  0.00712</w:t>
       </w:r>
     </w:p>
     <w:p>
@@ -5754,10 +5734,7 @@
         <w:t>(k+1)/n or &gt; 3</w:t>
       </w:r>
       <w:r>
-        <w:t>(k+1)/n are a reason to worry (k = number of predictors); in our case the t</w:t>
-      </w:r>
-      <w:r>
-        <w:t>hresholds are 0.07 and 0.10, and our max value is 0.11, so there is evidence of some influential cases.</w:t>
+        <w:t>(k+1)/n are a reason to worry (k = number of predictors); in our case the thresholds are 0.07 and 0.10, and our max value is 0.11, so there is evidence of some influential cases.</w:t>
       </w:r>
     </w:p>
     <w:p>
@@ -5858,10 +5835,7 @@
         <w:pStyle w:val="FirstParagraph"/>
       </w:pPr>
       <w:r>
-        <w:t>T</w:t>
-      </w:r>
-      <w:r>
-        <w:t>ogether, age and testing location explain the data better than a null model only containing the intercept, X2(2) = 0.55, p &lt; .001.</w:t>
+        <w:t>Together, age and testing location explain the data better than a null model only containing the intercept, X2(2) = 0.55, p &lt; .001.</w:t>
       </w:r>
     </w:p>
     <w:p>
@@ -5907,13 +5881,16 @@
         <w:rPr>
           <w:rStyle w:val="VerbatimChar"/>
         </w:rPr>
-        <w:t>## lm(formula = Pro</w:t>
+        <w:t xml:space="preserve">## lm(formula = ProportionCorrectinTest ~ z.age + TestingLocation, </w:t>
+      </w:r>
+      <w:r>
+        <w:br/>
       </w:r>
       <w:r>
         <w:rPr>
           <w:rStyle w:val="VerbatimChar"/>
         </w:rPr>
-        <w:t xml:space="preserve">portionCorrectinTest ~ z.age + TestingLocation, </w:t>
+        <w:t>##     data = WM.boxes.valid.TT1)</w:t>
       </w:r>
       <w:r>
         <w:br/>
@@ -5922,7 +5899,7 @@
         <w:rPr>
           <w:rStyle w:val="VerbatimChar"/>
         </w:rPr>
-        <w:t>##     data = WM.boxes.valid.TT1)</w:t>
+        <w:t xml:space="preserve">## </w:t>
       </w:r>
       <w:r>
         <w:br/>
@@ -5931,6 +5908,33 @@
         <w:rPr>
           <w:rStyle w:val="VerbatimChar"/>
         </w:rPr>
+        <w:t>## Residuals:</w:t>
+      </w:r>
+      <w:r>
+        <w:br/>
+      </w:r>
+      <w:r>
+        <w:rPr>
+          <w:rStyle w:val="VerbatimChar"/>
+        </w:rPr>
+        <w:t xml:space="preserve">##      Min       1Q   Median       3Q      Max </w:t>
+      </w:r>
+      <w:r>
+        <w:br/>
+      </w:r>
+      <w:r>
+        <w:rPr>
+          <w:rStyle w:val="VerbatimChar"/>
+        </w:rPr>
+        <w:t xml:space="preserve">## -0.37499 -0.13860  0.01777  0.13361  0.46981 </w:t>
+      </w:r>
+      <w:r>
+        <w:br/>
+      </w:r>
+      <w:r>
+        <w:rPr>
+          <w:rStyle w:val="VerbatimChar"/>
+        </w:rPr>
         <w:t xml:space="preserve">## </w:t>
       </w:r>
       <w:r>
@@ -5940,7 +5944,7 @@
         <w:rPr>
           <w:rStyle w:val="VerbatimChar"/>
         </w:rPr>
-        <w:t>## Residuals:</w:t>
+        <w:t>## Coefficients:</w:t>
       </w:r>
       <w:r>
         <w:br/>
@@ -5949,7 +5953,7 @@
         <w:rPr>
           <w:rStyle w:val="VerbatimChar"/>
         </w:rPr>
-        <w:t xml:space="preserve">##      Min       1Q   Median       3Q      Max </w:t>
+        <w:t xml:space="preserve">##                     Estimate Std. Error t value Pr(&gt;|t|)    </w:t>
       </w:r>
       <w:r>
         <w:br/>
@@ -5958,7 +5962,7 @@
         <w:rPr>
           <w:rStyle w:val="VerbatimChar"/>
         </w:rPr>
-        <w:t xml:space="preserve">## -0.37499 -0.13860  0.01777  0.13361  0.46981 </w:t>
+        <w:t>## (Intercept)          0.57088    0.02201  25.938  &lt; 2e-16 ***</w:t>
       </w:r>
       <w:r>
         <w:br/>
@@ -5967,6 +5971,42 @@
         <w:rPr>
           <w:rStyle w:val="VerbatimChar"/>
         </w:rPr>
+        <w:t xml:space="preserve">## z.age                0.04049    0.01408   2.875 0.004651 ** </w:t>
+      </w:r>
+      <w:r>
+        <w:br/>
+      </w:r>
+      <w:r>
+        <w:rPr>
+          <w:rStyle w:val="VerbatimChar"/>
+        </w:rPr>
+        <w:t>## TestingLocationFife -0.10074    0.02859  -3.524 0.000569 ***</w:t>
+      </w:r>
+      <w:r>
+        <w:br/>
+      </w:r>
+      <w:r>
+        <w:rPr>
+          <w:rStyle w:val="VerbatimChar"/>
+        </w:rPr>
+        <w:t>## ---</w:t>
+      </w:r>
+      <w:r>
+        <w:br/>
+      </w:r>
+      <w:r>
+        <w:rPr>
+          <w:rStyle w:val="VerbatimChar"/>
+        </w:rPr>
+        <w:t>## Signif. codes:  0 '***' 0.001 '**' 0.01 '*' 0.05 '.' 0.1 ' ' 1</w:t>
+      </w:r>
+      <w:r>
+        <w:br/>
+      </w:r>
+      <w:r>
+        <w:rPr>
+          <w:rStyle w:val="VerbatimChar"/>
+        </w:rPr>
         <w:t xml:space="preserve">## </w:t>
       </w:r>
       <w:r>
@@ -5976,7 +6016,7 @@
         <w:rPr>
           <w:rStyle w:val="VerbatimChar"/>
         </w:rPr>
-        <w:t>## Coefficients:</w:t>
+        <w:t>## Residual standard error: 0.1701 on 145 degrees of freedom</w:t>
       </w:r>
       <w:r>
         <w:br/>
@@ -5985,13 +6025,44 @@
         <w:rPr>
           <w:rStyle w:val="VerbatimChar"/>
         </w:rPr>
-        <w:t>##                     Estimate Std.</w:t>
+        <w:t xml:space="preserve">## Multiple R-squared:  0.1163, Adjusted R-squared:  0.1041 </w:t>
+      </w:r>
+      <w:r>
+        <w:br/>
       </w:r>
       <w:r>
         <w:rPr>
           <w:rStyle w:val="VerbatimChar"/>
         </w:rPr>
-        <w:t xml:space="preserve"> Error t value Pr(&gt;|t|)    </w:t>
+        <w:t>## F-statistic:  9.54 on 2 and 145 DF,  p-value: 0.0001282</w:t>
+      </w:r>
+    </w:p>
+    <w:p>
+      <w:pPr>
+        <w:pStyle w:val="SourceCode"/>
+      </w:pPr>
+      <w:r>
+        <w:rPr>
+          <w:rStyle w:val="KeywordTok"/>
+        </w:rPr>
+        <w:t>drop1</w:t>
+      </w:r>
+      <w:r>
+        <w:rPr>
+          <w:rStyle w:val="NormalTok"/>
+        </w:rPr>
+        <w:t>(res)</w:t>
+      </w:r>
+    </w:p>
+    <w:p>
+      <w:pPr>
+        <w:pStyle w:val="SourceCode"/>
+      </w:pPr>
+      <w:r>
+        <w:rPr>
+          <w:rStyle w:val="VerbatimChar"/>
+        </w:rPr>
+        <w:t>## Single term deletions</w:t>
       </w:r>
       <w:r>
         <w:br/>
@@ -6000,7 +6071,7 @@
         <w:rPr>
           <w:rStyle w:val="VerbatimChar"/>
         </w:rPr>
-        <w:t>## (Intercept)          0.57088    0.02201  25.938  &lt; 2e-16 ***</w:t>
+        <w:t xml:space="preserve">## </w:t>
       </w:r>
       <w:r>
         <w:br/>
@@ -6009,7 +6080,7 @@
         <w:rPr>
           <w:rStyle w:val="VerbatimChar"/>
         </w:rPr>
-        <w:t xml:space="preserve">## z.age                0.04049    0.01408   2.875 0.004651 ** </w:t>
+        <w:t>## Model:</w:t>
       </w:r>
       <w:r>
         <w:br/>
@@ -6018,7 +6089,7 @@
         <w:rPr>
           <w:rStyle w:val="VerbatimChar"/>
         </w:rPr>
-        <w:t>## TestingLocationFife -0.10074    0.02859  -3.524 0.000569 ***</w:t>
+        <w:t>## ProportionCorrectinTest ~ z.age + TestingLocation</w:t>
       </w:r>
       <w:r>
         <w:br/>
@@ -6027,7 +6098,7 @@
         <w:rPr>
           <w:rStyle w:val="VerbatimChar"/>
         </w:rPr>
-        <w:t>## ---</w:t>
+        <w:t>##                 Df Sum of Sq    RSS     AIC</w:t>
       </w:r>
       <w:r>
         <w:br/>
@@ -6036,128 +6107,7 @@
         <w:rPr>
           <w:rStyle w:val="VerbatimChar"/>
         </w:rPr>
-        <w:t>## Signif. codes:  0 '***' 0.001 '**' 0.01 '*' 0.05 '.' 0.1 ' ' 1</w:t>
-      </w:r>
-      <w:r>
-        <w:br/>
-      </w:r>
-      <w:r>
-        <w:rPr>
-          <w:rStyle w:val="VerbatimChar"/>
-        </w:rPr>
-        <w:t xml:space="preserve">## </w:t>
-      </w:r>
-      <w:r>
-        <w:br/>
-      </w:r>
-      <w:r>
-        <w:rPr>
-          <w:rStyle w:val="VerbatimChar"/>
-        </w:rPr>
-        <w:t>## Residual standard error: 0.1701 on 145 degrees of freedom</w:t>
-      </w:r>
-      <w:r>
-        <w:br/>
-      </w:r>
-      <w:r>
-        <w:rPr>
-          <w:rStyle w:val="VerbatimChar"/>
-        </w:rPr>
-        <w:t>## Multiple R-squared:  0.1163, Adjusted R-squared:  0</w:t>
-      </w:r>
-      <w:r>
-        <w:rPr>
-          <w:rStyle w:val="VerbatimChar"/>
-        </w:rPr>
-        <w:t xml:space="preserve">.1041 </w:t>
-      </w:r>
-      <w:r>
-        <w:br/>
-      </w:r>
-      <w:r>
-        <w:rPr>
-          <w:rStyle w:val="VerbatimChar"/>
-        </w:rPr>
-        <w:t>## F-statistic:  9.54 on 2 and 145 DF,  p-value: 0.0001282</w:t>
-      </w:r>
-    </w:p>
-    <w:p>
-      <w:pPr>
-        <w:pStyle w:val="SourceCode"/>
-      </w:pPr>
-      <w:r>
-        <w:rPr>
-          <w:rStyle w:val="KeywordTok"/>
-        </w:rPr>
-        <w:t>drop1</w:t>
-      </w:r>
-      <w:r>
-        <w:rPr>
-          <w:rStyle w:val="NormalTok"/>
-        </w:rPr>
-        <w:t>(res)</w:t>
-      </w:r>
-    </w:p>
-    <w:p>
-      <w:pPr>
-        <w:pStyle w:val="SourceCode"/>
-      </w:pPr>
-      <w:r>
-        <w:rPr>
-          <w:rStyle w:val="VerbatimChar"/>
-        </w:rPr>
-        <w:t>## Single term deletions</w:t>
-      </w:r>
-      <w:r>
-        <w:br/>
-      </w:r>
-      <w:r>
-        <w:rPr>
-          <w:rStyle w:val="VerbatimChar"/>
-        </w:rPr>
-        <w:t xml:space="preserve">## </w:t>
-      </w:r>
-      <w:r>
-        <w:br/>
-      </w:r>
-      <w:r>
-        <w:rPr>
-          <w:rStyle w:val="VerbatimChar"/>
-        </w:rPr>
-        <w:t>## Model:</w:t>
-      </w:r>
-      <w:r>
-        <w:br/>
-      </w:r>
-      <w:r>
-        <w:rPr>
-          <w:rStyle w:val="VerbatimChar"/>
-        </w:rPr>
-        <w:t>## ProportionCorrectinTest ~ z.age + TestingLocation</w:t>
-      </w:r>
-      <w:r>
-        <w:br/>
-      </w:r>
-      <w:r>
-        <w:rPr>
-          <w:rStyle w:val="VerbatimChar"/>
-        </w:rPr>
-        <w:t>##                 Df Sum of Sq    RSS     AIC</w:t>
-      </w:r>
-      <w:r>
-        <w:br/>
-      </w:r>
-      <w:r>
-        <w:rPr>
-          <w:rStyle w:val="VerbatimChar"/>
-        </w:rPr>
-        <w:t>## &lt;none&gt;                       4.1957 -</w:t>
-      </w:r>
-      <w:r>
-        <w:rPr>
-          <w:rStyle w:val="VerbatimChar"/>
-        </w:rPr>
-        <w:t>521.35</w:t>
+        <w:t>## &lt;none&gt;                       4.1957 -521.35</w:t>
       </w:r>
       <w:r>
         <w:br/>
@@ -6308,13 +6258,7 @@
         <w:pStyle w:val="FirstParagraph"/>
       </w:pPr>
       <w:r>
-        <w:t>There is a significant effect of age (X2(1) = 0.239, p = .004) and testing loca</w:t>
-      </w:r>
-      <w:r>
-        <w:t>tion (X2(1) = 0.359, p &lt; .001). With each standard deviation increase in age, the proportion correct increases by 0.04 (95% CI [0.01; 0.01]) percentage points. When moving from Edinburgh to Fife, the expected score for a child of mean age decreases by 0.10</w:t>
-      </w:r>
-      <w:r>
-        <w:t xml:space="preserve"> (95% CI [0.04; 0.16]) percentage points.</w:t>
+        <w:t>There is a significant effect of age (X2(1) = 0.239, p = .004) and testing location (X2(1) = 0.359, p &lt; .001). With each standard deviation increase in age, the proportion correct increases by 0.04 (95% CI [0.01; 0.01]) percentage points. When moving from Edinburgh to Fife, the expected score for a child of mean age decreases by 0.10 (95% CI [0.04; 0.16]) percentage points.</w:t>
       </w:r>
     </w:p>
     <w:sectPr>
@@ -7566,6 +7510,13 @@
     <w:lsdException w:name="Placeholder Text" w:semiHidden="1"/>
     <w:lsdException w:name="Light Shading"/>
     <w:lsdException w:name="Light List"/>
+    <w:lsdException w:name="Light Grid"/>
+    <w:lsdException w:name="Medium Shading 1"/>
+    <w:lsdException w:name="Medium Shading 2"/>
+    <w:lsdException w:name="Medium List 1"/>
+    <w:lsdException w:name="Medium List 2"/>
+    <w:lsdException w:name="Medium Grid 1"/>
+    <w:lsdException w:name="Medium Grid 2"/>
     <w:lsdException w:name="Medium Grid 3"/>
     <w:lsdException w:name="Dark List"/>
     <w:lsdException w:name="Colorful Shading"/>

</xml_diff>

<commit_message>
added BPVS score to glmm
</commit_message>
<xml_diff>
--- a/EF_Tasks/WM_Boxes/WM Boxes Summary.docx
+++ b/EF_Tasks/WM_Boxes/WM Boxes Summary.docx
@@ -122,6 +122,18 @@
       </w:pPr>
       <w:r>
         <w:t>Age and Testing location have significant effects on Proportion correct</w:t>
+      </w:r>
+    </w:p>
+    <w:p>
+      <w:pPr>
+        <w:pStyle w:val="BodyText"/>
+        <w:numPr>
+          <w:ilvl w:val="1"/>
+          <w:numId w:val="17"/>
+        </w:numPr>
+      </w:pPr>
+      <w:r>
+        <w:t>When BPVS score is included, effects of age, testing location, but not of BPVS score</w:t>
       </w:r>
     </w:p>
     <w:p>
@@ -3511,59 +3523,35 @@
         </w:rPr>
         <w:t xml:space="preserve"> </w:t>
       </w:r>
-      <w:proofErr w:type="spellStart"/>
       <w:r>
         <w:rPr>
           <w:rStyle w:val="KeywordTok"/>
         </w:rPr>
         <w:t>lm</w:t>
       </w:r>
-      <w:proofErr w:type="spellEnd"/>
-      <w:r>
-        <w:rPr>
-          <w:rStyle w:val="NormalTok"/>
-        </w:rPr>
-        <w:t>(</w:t>
-      </w:r>
-      <w:proofErr w:type="spellStart"/>
-      <w:r>
-        <w:rPr>
-          <w:rStyle w:val="NormalTok"/>
-        </w:rPr>
-        <w:t>ProportionCorrectinTest</w:t>
-      </w:r>
-      <w:proofErr w:type="spellEnd"/>
-      <w:r>
-        <w:rPr>
-          <w:rStyle w:val="NormalTok"/>
+      <w:r>
+        <w:rPr>
+          <w:rStyle w:val="NormalTok"/>
+        </w:rPr>
+        <w:t xml:space="preserve">(ProportionCorrectinTest </w:t>
+      </w:r>
+      <w:r>
+        <w:rPr>
+          <w:rStyle w:val="OperatorTok"/>
+        </w:rPr>
+        <w:t>~</w:t>
+      </w:r>
+      <w:r>
+        <w:rPr>
+          <w:rStyle w:val="StringTok"/>
         </w:rPr>
         <w:t xml:space="preserve"> </w:t>
       </w:r>
       <w:r>
         <w:rPr>
-          <w:rStyle w:val="OperatorTok"/>
-        </w:rPr>
-        <w:t>~</w:t>
-      </w:r>
-      <w:r>
-        <w:rPr>
-          <w:rStyle w:val="StringTok"/>
-        </w:rPr>
-        <w:t xml:space="preserve"> </w:t>
-      </w:r>
-      <w:proofErr w:type="spellStart"/>
-      <w:r>
-        <w:rPr>
-          <w:rStyle w:val="NormalTok"/>
-        </w:rPr>
-        <w:t>z.age</w:t>
-      </w:r>
-      <w:proofErr w:type="spellEnd"/>
-      <w:r>
-        <w:rPr>
-          <w:rStyle w:val="NormalTok"/>
-        </w:rPr>
-        <w:t xml:space="preserve"> </w:t>
+          <w:rStyle w:val="NormalTok"/>
+        </w:rPr>
+        <w:t xml:space="preserve">z.age </w:t>
       </w:r>
       <w:r>
         <w:rPr>
@@ -4503,14 +4491,12 @@
         </w:rPr>
         <w:t>(</w:t>
       </w:r>
-      <w:proofErr w:type="spellStart"/>
       <w:r>
         <w:rPr>
           <w:rStyle w:val="KeywordTok"/>
         </w:rPr>
         <w:t>dffits</w:t>
       </w:r>
-      <w:proofErr w:type="spellEnd"/>
       <w:r>
         <w:rPr>
           <w:rStyle w:val="NormalTok"/>
@@ -4696,13 +4682,8 @@
       <w:pPr>
         <w:pStyle w:val="FirstParagraph"/>
       </w:pPr>
-      <w:proofErr w:type="spellStart"/>
-      <w:r>
-        <w:t>DFFit</w:t>
-      </w:r>
-      <w:proofErr w:type="spellEnd"/>
-      <w:r>
-        <w:t>: Values around 2 are reason to worry, but the maximum value is 0.68, so this is ok.</w:t>
+      <w:r>
+        <w:t>DFFit: Values around 2 are reason to worry, but the maximum value is 0.68, so this is ok.</w:t>
       </w:r>
     </w:p>
     <w:p>
@@ -5196,14 +5177,9 @@
       <w:pPr>
         <w:pStyle w:val="FirstParagraph"/>
       </w:pPr>
-      <w:proofErr w:type="spellStart"/>
       <w:r>
         <w:lastRenderedPageBreak/>
-        <w:t>DFBeta</w:t>
-      </w:r>
-      <w:proofErr w:type="spellEnd"/>
-      <w:r>
-        <w:t>: looks good, little variation.</w:t>
+        <w:t>DFBeta: looks good, little variation.</w:t>
       </w:r>
     </w:p>
     <w:p>
@@ -6135,7 +6111,6 @@
           <w:lang w:val="fr-FR"/>
         </w:rPr>
       </w:pPr>
-      <w:proofErr w:type="spellStart"/>
       <w:r>
         <w:rPr>
           <w:rStyle w:val="KeywordTok"/>
@@ -6143,7 +6118,6 @@
         </w:rPr>
         <w:t>cbind</w:t>
       </w:r>
-      <w:proofErr w:type="spellEnd"/>
       <w:r>
         <w:rPr>
           <w:rStyle w:val="NormalTok"/>
@@ -6163,25 +6137,8 @@
           <w:rStyle w:val="NormalTok"/>
           <w:lang w:val="fr-FR"/>
         </w:rPr>
-        <w:t>(</w:t>
-      </w:r>
-      <w:proofErr w:type="spellStart"/>
-      <w:r>
-        <w:rPr>
-          <w:rStyle w:val="NormalTok"/>
-          <w:lang w:val="fr-FR"/>
-        </w:rPr>
-        <w:t>res</w:t>
-      </w:r>
-      <w:proofErr w:type="spellEnd"/>
-      <w:r>
-        <w:rPr>
-          <w:rStyle w:val="NormalTok"/>
-          <w:lang w:val="fr-FR"/>
-        </w:rPr>
-        <w:t xml:space="preserve">), </w:t>
-      </w:r>
-      <w:proofErr w:type="spellStart"/>
+        <w:t xml:space="preserve">(res), </w:t>
+      </w:r>
       <w:r>
         <w:rPr>
           <w:rStyle w:val="KeywordTok"/>
@@ -6189,29 +6146,12 @@
         </w:rPr>
         <w:t>confint</w:t>
       </w:r>
-      <w:proofErr w:type="spellEnd"/>
       <w:r>
         <w:rPr>
           <w:rStyle w:val="NormalTok"/>
           <w:lang w:val="fr-FR"/>
         </w:rPr>
-        <w:t>(</w:t>
-      </w:r>
-      <w:proofErr w:type="spellStart"/>
-      <w:r>
-        <w:rPr>
-          <w:rStyle w:val="NormalTok"/>
-          <w:lang w:val="fr-FR"/>
-        </w:rPr>
-        <w:t>res</w:t>
-      </w:r>
-      <w:proofErr w:type="spellEnd"/>
-      <w:r>
-        <w:rPr>
-          <w:rStyle w:val="NormalTok"/>
-          <w:lang w:val="fr-FR"/>
-        </w:rPr>
-        <w:t>))</w:t>
+        <w:t>(res))</w:t>
       </w:r>
     </w:p>
     <w:p>

</xml_diff>